<commit_message>
Update Lab 2. Approvals (Part 1) - Travel Approval.docx
</commit_message>
<xml_diff>
--- a/DOCX/Lab 2. Approvals (Part 1) - Travel Approval.docx
+++ b/DOCX/Lab 2. Approvals (Part 1) - Travel Approval.docx
@@ -311,7 +311,6 @@
         </w:rPr>
         <w:t>/</w:t>
       </w:r>
-      <w:proofErr w:type="spellStart"/>
       <w:r>
         <w:rPr>
           <w:b/>
@@ -326,7 +325,6 @@
         </w:rPr>
         <w:t>inaday</w:t>
       </w:r>
-      <w:proofErr w:type="spellEnd"/>
       <w:r>
         <w:rPr>
           <w:b/>
@@ -454,15 +452,7 @@
         <w:t>Name</w:t>
       </w:r>
       <w:r>
-        <w:t xml:space="preserve"> text box type something </w:t>
-      </w:r>
-      <w:proofErr w:type="gramStart"/>
-      <w:r>
-        <w:t>similar to</w:t>
-      </w:r>
-      <w:proofErr w:type="gramEnd"/>
-      <w:r>
-        <w:t>,</w:t>
+        <w:t xml:space="preserve"> text box type something similar to,</w:t>
       </w:r>
       <w:r>
         <w:t xml:space="preserve"> </w:t>
@@ -473,25 +463,7 @@
           <w:bCs/>
           <w:color w:val="F6BD97" w:themeColor="accent2" w:themeTint="80"/>
         </w:rPr>
-        <w:t>Travels_&lt;</w:t>
-      </w:r>
-      <w:proofErr w:type="spellStart"/>
-      <w:r>
-        <w:rPr>
-          <w:b/>
-          <w:bCs/>
-          <w:color w:val="F6BD97" w:themeColor="accent2" w:themeTint="80"/>
-        </w:rPr>
-        <w:t>YourFirstnameYourLastname</w:t>
-      </w:r>
-      <w:proofErr w:type="spellEnd"/>
-      <w:r>
-        <w:rPr>
-          <w:b/>
-          <w:bCs/>
-          <w:color w:val="F6BD97" w:themeColor="accent2" w:themeTint="80"/>
-        </w:rPr>
-        <w:t>&gt;</w:t>
+        <w:t>Travels_&lt;YourFirstnameYourLastname&gt;</w:t>
       </w:r>
       <w:r>
         <w:rPr>
@@ -1495,7 +1467,14 @@
           <w:b/>
           <w:bCs/>
         </w:rPr>
-        <w:t>ynamic content</w:t>
+        <w:t xml:space="preserve">ynamic </w:t>
+      </w:r>
+      <w:r>
+        <w:rPr>
+          <w:b/>
+          <w:bCs/>
+        </w:rPr>
+        <w:t>value</w:t>
       </w:r>
       <w:r>
         <w:t xml:space="preserve"> button.</w:t>
@@ -1611,30 +1590,23 @@
         <w:t>Amount</w:t>
       </w:r>
       <w:r>
-        <w:t xml:space="preserve"> and </w:t>
-      </w:r>
-      <w:r>
-        <w:rPr>
-          <w:b/>
-          <w:bCs/>
-        </w:rPr>
-        <w:t xml:space="preserve">Created </w:t>
-      </w:r>
-      <w:proofErr w:type="gramStart"/>
-      <w:r>
-        <w:rPr>
-          <w:b/>
-          <w:bCs/>
-        </w:rPr>
-        <w:t>By</w:t>
-      </w:r>
-      <w:proofErr w:type="gramEnd"/>
-      <w:r>
-        <w:rPr>
-          <w:b/>
-          <w:bCs/>
-        </w:rPr>
-        <w:t xml:space="preserve"> Display Name</w:t>
+        <w:t xml:space="preserve"> and</w:t>
+      </w:r>
+      <w:r>
+        <w:t xml:space="preserve"> for the submitter</w:t>
+      </w:r>
+      <w:r>
+        <w:t>:</w:t>
+      </w:r>
+      <w:r>
+        <w:t xml:space="preserve"> </w:t>
+      </w:r>
+      <w:r>
+        <w:rPr>
+          <w:b/>
+          <w:bCs/>
+        </w:rPr>
+        <w:t>Created By Display Name</w:t>
       </w:r>
       <w:r>
         <w:t xml:space="preserve"> properties.</w:t>
@@ -1721,7 +1693,13 @@
       </w:pPr>
       <w:r>
         <w:lastRenderedPageBreak/>
-        <w:t xml:space="preserve">Use the Dynamic content tab to set the </w:t>
+        <w:t xml:space="preserve">Use the Dynamic </w:t>
+      </w:r>
+      <w:r>
+        <w:t>value button</w:t>
+      </w:r>
+      <w:r>
+        <w:t xml:space="preserve"> to set the </w:t>
       </w:r>
       <w:r>
         <w:rPr>
@@ -2053,17 +2031,20 @@
         <w:rPr>
           <w:b/>
           <w:bCs/>
-          <w:color w:val="F6BD97" w:themeColor="accent2" w:themeTint="80"/>
         </w:rPr>
         <w:t>Approve</w:t>
       </w:r>
       <w:r>
         <w:t>:</w:t>
       </w:r>
-    </w:p>
-    <w:p>
-      <w:pPr>
-        <w:pStyle w:val="ListParagraph"/>
+      <w:r>
+        <w:t xml:space="preserve"> </w:t>
+      </w:r>
+    </w:p>
+    <w:p>
+      <w:pPr>
+        <w:pStyle w:val="ListParagraph"/>
+        <w:ind w:left="1440"/>
       </w:pPr>
     </w:p>
     <w:p>
@@ -2413,10 +2394,23 @@
           <w:b/>
           <w:bCs/>
         </w:rPr>
-        <w:t>Dynamic content</w:t>
-      </w:r>
-      <w:r>
-        <w:t xml:space="preserve"> tab to set </w:t>
+        <w:t xml:space="preserve">Dynamic </w:t>
+      </w:r>
+      <w:r>
+        <w:rPr>
+          <w:b/>
+          <w:bCs/>
+        </w:rPr>
+        <w:t>value</w:t>
+      </w:r>
+      <w:r>
+        <w:t xml:space="preserve"> </w:t>
+      </w:r>
+      <w:r>
+        <w:t>button</w:t>
+      </w:r>
+      <w:r>
+        <w:t xml:space="preserve"> to set </w:t>
       </w:r>
       <w:r>
         <w:rPr>
@@ -2436,7 +2430,13 @@
         <w:t>Title</w:t>
       </w:r>
       <w:r>
-        <w:t xml:space="preserve"> from the approvals action. </w:t>
+        <w:t xml:space="preserve"> from the </w:t>
+      </w:r>
+      <w:r>
+        <w:t>trigger</w:t>
+      </w:r>
+      <w:r>
+        <w:t xml:space="preserve">. </w:t>
       </w:r>
     </w:p>
     <w:p>
@@ -2464,12 +2464,8 @@
         <w:rPr>
           <w:b/>
           <w:bCs/>
-          <w:color w:val="F6BD97" w:themeColor="accent2" w:themeTint="80"/>
-        </w:rPr>
-        <w:t>Approved</w:t>
-      </w:r>
-      <w:r>
-        <w:t>:</w:t>
+        </w:rPr>
+        <w:t>Approved:</w:t>
       </w:r>
     </w:p>
     <w:p>
@@ -2684,15 +2680,7 @@
         <w:t>My clipboard</w:t>
       </w:r>
       <w:r>
-        <w:t xml:space="preserve"> </w:t>
-      </w:r>
-      <w:proofErr w:type="gramStart"/>
-      <w:r>
-        <w:t>tab, and</w:t>
-      </w:r>
-      <w:proofErr w:type="gramEnd"/>
-      <w:r>
-        <w:t xml:space="preserve"> select </w:t>
+        <w:t xml:space="preserve"> tab, and select </w:t>
       </w:r>
       <w:r>
         <w:rPr>
@@ -2963,21 +2951,12 @@
       <w:r>
         <w:t xml:space="preserve"> branch, </w:t>
       </w:r>
-      <w:proofErr w:type="gramStart"/>
-      <w:r>
-        <w:rPr>
-          <w:b/>
-          <w:bCs/>
-        </w:rPr>
-        <w:t>Add</w:t>
-      </w:r>
-      <w:proofErr w:type="gramEnd"/>
-      <w:r>
-        <w:rPr>
-          <w:b/>
-          <w:bCs/>
-        </w:rPr>
-        <w:t xml:space="preserve"> an action</w:t>
+      <w:r>
+        <w:rPr>
+          <w:b/>
+          <w:bCs/>
+        </w:rPr>
+        <w:t>Add an action</w:t>
       </w:r>
       <w:r>
         <w:t xml:space="preserve"> &gt; </w:t>
@@ -3004,15 +2983,7 @@
         <w:ind w:left="1434" w:hanging="357"/>
       </w:pPr>
       <w:r>
-        <w:t xml:space="preserve">Complete </w:t>
-      </w:r>
-      <w:proofErr w:type="gramStart"/>
-      <w:r>
-        <w:t>similar to</w:t>
-      </w:r>
-      <w:proofErr w:type="gramEnd"/>
-      <w:r>
-        <w:t xml:space="preserve"> the following screenshot:</w:t>
+        <w:t>Complete similar to the following screenshot:</w:t>
       </w:r>
     </w:p>
     <w:p>
@@ -3194,37 +3165,9 @@
       <w:pPr>
         <w:pStyle w:val="ListParagraph"/>
         <w:ind w:firstLine="720"/>
-        <w:rPr>
-          <w:rFonts w:ascii="Consolas" w:hAnsi="Consolas"/>
-          <w:color w:val="F6BD97" w:themeColor="accent2" w:themeTint="80"/>
-          <w:szCs w:val="20"/>
-        </w:rPr>
-      </w:pPr>
-      <w:r>
-        <w:rPr>
-          <w:rFonts w:ascii="Consolas" w:hAnsi="Consolas"/>
-          <w:color w:val="F6BD97" w:themeColor="accent2" w:themeTint="80"/>
-          <w:szCs w:val="20"/>
-        </w:rPr>
-        <w:t>body('Start_and_wait_for_an_approval'</w:t>
-      </w:r>
-      <w:proofErr w:type="gramStart"/>
-      <w:r>
-        <w:rPr>
-          <w:rFonts w:ascii="Consolas" w:hAnsi="Consolas"/>
-          <w:color w:val="F6BD97" w:themeColor="accent2" w:themeTint="80"/>
-          <w:szCs w:val="20"/>
-        </w:rPr>
-        <w:t>)?[</w:t>
-      </w:r>
-      <w:proofErr w:type="gramEnd"/>
-      <w:r>
-        <w:rPr>
-          <w:rFonts w:ascii="Consolas" w:hAnsi="Consolas"/>
-          <w:color w:val="F6BD97" w:themeColor="accent2" w:themeTint="80"/>
-          <w:szCs w:val="20"/>
-        </w:rPr>
-        <w:t>'responses'][0]['responder']['displayname']</w:t>
+      </w:pPr>
+      <w:r>
+        <w:t>body('Start_and_wait_for_an_approval')?['responses'][0]['responder']['displayname']</w:t>
       </w:r>
     </w:p>
     <w:p>
@@ -3335,15 +3278,7 @@
         <w:ind w:left="1440"/>
       </w:pPr>
       <w:r>
-        <w:t xml:space="preserve">Your Send an email action should look </w:t>
-      </w:r>
-      <w:proofErr w:type="gramStart"/>
-      <w:r>
-        <w:t>similar to</w:t>
-      </w:r>
-      <w:proofErr w:type="gramEnd"/>
-      <w:r>
-        <w:t xml:space="preserve"> the following screenshot.</w:t>
+        <w:t>Your Send an email action should look similar to the following screenshot.</w:t>
       </w:r>
     </w:p>
     <w:p>
@@ -3411,14 +3346,9 @@
           <w:numId w:val="4"/>
         </w:numPr>
       </w:pPr>
-      <w:proofErr w:type="gramStart"/>
       <w:r>
         <w:lastRenderedPageBreak/>
-        <w:t>Similar to</w:t>
-      </w:r>
-      <w:proofErr w:type="gramEnd"/>
-      <w:r>
-        <w:t xml:space="preserve"> before, </w:t>
+        <w:t xml:space="preserve">Similar to before, </w:t>
       </w:r>
       <w:r>
         <w:t>copy and paste</w:t>
@@ -3545,9 +3475,16 @@
         <w:rPr>
           <w:b/>
           <w:bCs/>
+        </w:rPr>
+        <w:t>Inform creator of approval</w:t>
+      </w:r>
+      <w:r>
+        <w:rPr>
+          <w:b/>
+          <w:bCs/>
           <w:color w:val="F6BD97" w:themeColor="accent2" w:themeTint="80"/>
         </w:rPr>
-        <w:t xml:space="preserve">Inform creator of approval </w:t>
+        <w:t xml:space="preserve"> </w:t>
       </w:r>
       <w:r>
         <w:t>and</w:t>
@@ -3563,7 +3500,6 @@
         <w:rPr>
           <w:b/>
           <w:bCs/>
-          <w:color w:val="F6BD97" w:themeColor="accent2" w:themeTint="80"/>
         </w:rPr>
         <w:t>Inform creator of rejection</w:t>
       </w:r>
@@ -3811,13 +3747,8 @@
       <w:r>
         <w:t xml:space="preserve"> the form </w:t>
       </w:r>
-      <w:proofErr w:type="gramStart"/>
-      <w:r>
-        <w:t>similar to</w:t>
-      </w:r>
-      <w:proofErr w:type="gramEnd"/>
-      <w:r>
-        <w:t xml:space="preserve"> the following screenshot</w:t>
+      <w:r>
+        <w:t>similar to the following screenshot</w:t>
       </w:r>
       <w:r>
         <w:t xml:space="preserve"> (keep the </w:t>
@@ -4921,7 +4852,13 @@
         <w:t>ID</w:t>
       </w:r>
       <w:r>
-        <w:t xml:space="preserve"> Dynamic content comes from the trigger and identifies the corresponding SharePoint list item. </w:t>
+        <w:t xml:space="preserve"> Dynamic </w:t>
+      </w:r>
+      <w:r>
+        <w:t>value</w:t>
+      </w:r>
+      <w:r>
+        <w:t xml:space="preserve"> comes from the trigger and identifies the corresponding SharePoint list item. </w:t>
       </w:r>
     </w:p>
     <w:p>
@@ -5148,13 +5085,8 @@
         </w:numPr>
       </w:pPr>
       <w:r>
-        <w:t xml:space="preserve">Approve and once the approval is completed, check the status value in the </w:t>
-      </w:r>
-      <w:proofErr w:type="gramStart"/>
-      <w:r>
-        <w:t>list,.</w:t>
-      </w:r>
-      <w:proofErr w:type="gramEnd"/>
+        <w:t>Approve and once the approval is completed, check the status value in the list,.</w:t>
+      </w:r>
     </w:p>
     <w:p>
       <w:pPr>

</xml_diff>